<commit_message>
A function for declining the full name into the genitive case has been created, corrections have been made for receiving data via the API and recording them in documents
</commit_message>
<xml_diff>
--- a/document_generation/document_generation_app/document_templates/GPC_agreement.docx
+++ b/document_generation/document_generation_app/document_templates/GPC_agreement.docx
@@ -119,14 +119,16 @@
               <w:rPr>
                 <w:rFonts w:ascii="Times New Roman" w:hAnsi="Times New Roman"/>
                 <w:sz w:val="22"/>
-              </w:rPr>
-            </w:pPr>
-            <w:r>
-              <w:rPr>
-                <w:rFonts w:ascii="Times New Roman" w:hAnsi="Times New Roman"/>
-                <w:sz w:val="22"/>
-              </w:rPr>
-              <w:t>Г. Санкт-Петербург</w:t>
+                <w:lang w:val="en-US"/>
+              </w:rPr>
+            </w:pPr>
+            <w:r>
+              <w:rPr>
+                <w:rFonts w:ascii="Times New Roman" w:hAnsi="Times New Roman"/>
+                <w:sz w:val="22"/>
+                <w:lang w:val="en-US"/>
+              </w:rPr>
+              <w:t>{{ city }}</w:t>
             </w:r>
           </w:p>
         </w:tc>
@@ -333,7 +335,7 @@
                 <w:sz w:val="22"/>
                 <w:lang w:val="en-US"/>
               </w:rPr>
-              <w:t>CEO</w:t>
+              <w:t>ceoDeclension</w:t>
             </w:r>
             <w:r>
               <w:rPr>
@@ -369,7 +371,23 @@
                 <w:sz w:val="22"/>
                 <w:lang w:val="en-US"/>
               </w:rPr>
-              <w:t>fullName</w:t>
+              <w:t>full</w:t>
+            </w:r>
+            <w:r>
+              <w:rPr>
+                <w:rFonts w:ascii="Times New Roman" w:hAnsi="Times New Roman"/>
+                <w:sz w:val="22"/>
+                <w:lang w:val="en-US"/>
+              </w:rPr>
+              <w:t>N</w:t>
+            </w:r>
+            <w:r>
+              <w:rPr>
+                <w:rFonts w:ascii="Times New Roman" w:hAnsi="Times New Roman"/>
+                <w:sz w:val="22"/>
+                <w:lang w:val="en-US"/>
+              </w:rPr>
+              <w:t>ame</w:t>
             </w:r>
             <w:r>
               <w:rPr>
@@ -1820,7 +1838,21 @@
                 <w:rFonts w:ascii="Times New Roman" w:hAnsi="Times New Roman"/>
                 <w:sz w:val="22"/>
               </w:rPr>
-              <w:t>3.2.1.Оплата производиться путем перечисления на карту в течение 15 календарных дней с момента подписания Акта оказанных услуг/выполненных работ.</w:t>
+              <w:t>3.2.1.</w:t>
+            </w:r>
+            <w:r>
+              <w:rPr>
+                <w:rFonts w:ascii="Times New Roman" w:hAnsi="Times New Roman"/>
+                <w:sz w:val="22"/>
+              </w:rPr>
+              <w:t xml:space="preserve"> </w:t>
+            </w:r>
+            <w:r>
+              <w:rPr>
+                <w:rFonts w:ascii="Times New Roman" w:hAnsi="Times New Roman"/>
+                <w:sz w:val="22"/>
+              </w:rPr>
+              <w:t>Оплата производиться путем перечисления на карту в течение 15 календарных дней с момента подписания Акта оказанных услуг/выполненных работ.</w:t>
             </w:r>
           </w:p>
         </w:tc>
@@ -2059,13 +2091,6 @@
                 <w:sz w:val="22"/>
               </w:rPr>
               <w:t xml:space="preserve"> }}</w:t>
-            </w:r>
-            <w:r>
-              <w:rPr>
-                <w:rFonts w:ascii="Times New Roman" w:hAnsi="Times New Roman"/>
-                <w:sz w:val="22"/>
-              </w:rPr>
-              <w:t>.</w:t>
             </w:r>
           </w:p>
         </w:tc>
@@ -3345,7 +3370,23 @@
                 <w:sz w:val="22"/>
                 <w:lang w:val="en-US"/>
               </w:rPr>
-              <w:t>{{ fullName }}</w:t>
+              <w:t>{{ full</w:t>
+            </w:r>
+            <w:r>
+              <w:rPr>
+                <w:rFonts w:ascii="Times New Roman" w:hAnsi="Times New Roman"/>
+                <w:sz w:val="22"/>
+                <w:lang w:val="en-US"/>
+              </w:rPr>
+              <w:t>N</w:t>
+            </w:r>
+            <w:r>
+              <w:rPr>
+                <w:rFonts w:ascii="Times New Roman" w:hAnsi="Times New Roman"/>
+                <w:sz w:val="22"/>
+                <w:lang w:val="en-US"/>
+              </w:rPr>
+              <w:t>ame }}</w:t>
             </w:r>
           </w:p>
         </w:tc>
@@ -3506,7 +3547,7 @@
                 <w:sz w:val="22"/>
                 <w:lang w:val="en-US"/>
               </w:rPr>
-              <w:t>{{ series</w:t>
+              <w:t xml:space="preserve">{{ </w:t>
             </w:r>
             <w:r>
               <w:rPr>
@@ -3514,7 +3555,7 @@
                 <w:sz w:val="22"/>
                 <w:lang w:val="en-US"/>
               </w:rPr>
-              <w:t>Passport</w:t>
+              <w:t>passportSeries</w:t>
             </w:r>
             <w:r>
               <w:rPr>
@@ -3642,7 +3683,31 @@
                 <w:sz w:val="22"/>
                 <w:lang w:val="en-US"/>
               </w:rPr>
-              <w:t>{{ numberPassport }}</w:t>
+              <w:t xml:space="preserve">{{ </w:t>
+            </w:r>
+            <w:r>
+              <w:rPr>
+                <w:rFonts w:ascii="Times New Roman" w:hAnsi="Times New Roman"/>
+                <w:sz w:val="22"/>
+                <w:lang w:val="en-US"/>
+              </w:rPr>
+              <w:t>passportNumber</w:t>
+            </w:r>
+            <w:r>
+              <w:rPr>
+                <w:rFonts w:ascii="Times New Roman" w:hAnsi="Times New Roman"/>
+                <w:sz w:val="22"/>
+                <w:lang w:val="en-US"/>
+              </w:rPr>
+              <w:t xml:space="preserve"> </w:t>
+            </w:r>
+            <w:r>
+              <w:rPr>
+                <w:rFonts w:ascii="Times New Roman" w:hAnsi="Times New Roman"/>
+                <w:sz w:val="22"/>
+                <w:lang w:val="en-US"/>
+              </w:rPr>
+              <w:t>}}</w:t>
             </w:r>
           </w:p>
         </w:tc>
@@ -6089,7 +6154,23 @@
                 <w:sz w:val="22"/>
                 <w:lang w:val="en-US"/>
               </w:rPr>
-              <w:t>{{ fullName }}</w:t>
+              <w:t>{{ full</w:t>
+            </w:r>
+            <w:r>
+              <w:rPr>
+                <w:rFonts w:ascii="Times New Roman" w:hAnsi="Times New Roman"/>
+                <w:sz w:val="22"/>
+                <w:lang w:val="en-US"/>
+              </w:rPr>
+              <w:t>N</w:t>
+            </w:r>
+            <w:r>
+              <w:rPr>
+                <w:rFonts w:ascii="Times New Roman" w:hAnsi="Times New Roman"/>
+                <w:sz w:val="22"/>
+                <w:lang w:val="en-US"/>
+              </w:rPr>
+              <w:t>ame }}</w:t>
             </w:r>
             <w:r>
               <w:rPr>
@@ -6923,7 +7004,23 @@
                 <w:sz w:val="22"/>
                 <w:lang w:val="en-US"/>
               </w:rPr>
-              <w:t>fullName</w:t>
+              <w:t>full</w:t>
+            </w:r>
+            <w:r>
+              <w:rPr>
+                <w:rFonts w:ascii="Times New Roman" w:hAnsi="Times New Roman"/>
+                <w:sz w:val="22"/>
+                <w:lang w:val="en-US"/>
+              </w:rPr>
+              <w:t>N</w:t>
+            </w:r>
+            <w:r>
+              <w:rPr>
+                <w:rFonts w:ascii="Times New Roman" w:hAnsi="Times New Roman"/>
+                <w:sz w:val="22"/>
+                <w:lang w:val="en-US"/>
+              </w:rPr>
+              <w:t>ame</w:t>
             </w:r>
             <w:r>
               <w:rPr>
@@ -7629,7 +7726,52 @@
                 <w:rFonts w:ascii="Times New Roman" w:hAnsi="Times New Roman"/>
                 <w:sz w:val="22"/>
               </w:rPr>
-              <w:t xml:space="preserve">и гражданином Киргизии Гайназаров Кайратбек, настоящим уведомляем Вас о том, что </w:t>
+              <w:t xml:space="preserve">и гражданином Киргизии </w:t>
+            </w:r>
+            <w:r>
+              <w:rPr>
+                <w:rFonts w:ascii="Times New Roman" w:hAnsi="Times New Roman"/>
+                <w:sz w:val="22"/>
+              </w:rPr>
+              <w:t xml:space="preserve">{{ </w:t>
+            </w:r>
+            <w:r>
+              <w:rPr>
+                <w:rFonts w:ascii="Times New Roman" w:hAnsi="Times New Roman"/>
+                <w:sz w:val="22"/>
+                <w:lang w:val="en-US"/>
+              </w:rPr>
+              <w:t>full</w:t>
+            </w:r>
+            <w:r>
+              <w:rPr>
+                <w:rFonts w:ascii="Times New Roman" w:hAnsi="Times New Roman"/>
+                <w:sz w:val="22"/>
+                <w:lang w:val="en-US"/>
+              </w:rPr>
+              <w:t>N</w:t>
+            </w:r>
+            <w:r>
+              <w:rPr>
+                <w:rFonts w:ascii="Times New Roman" w:hAnsi="Times New Roman"/>
+                <w:sz w:val="22"/>
+                <w:lang w:val="en-US"/>
+              </w:rPr>
+              <w:t>ame</w:t>
+            </w:r>
+            <w:r>
+              <w:rPr>
+                <w:rFonts w:ascii="Times New Roman" w:hAnsi="Times New Roman"/>
+                <w:sz w:val="22"/>
+              </w:rPr>
+              <w:t xml:space="preserve"> }}</w:t>
+            </w:r>
+            <w:r>
+              <w:rPr>
+                <w:rFonts w:ascii="Times New Roman" w:hAnsi="Times New Roman"/>
+                <w:sz w:val="22"/>
+              </w:rPr>
+              <w:t xml:space="preserve">, настоящим уведомляем Вас о том, что </w:t>
             </w:r>
             <w:r>
               <w:rPr>

</xml_diff>

<commit_message>
The data on the passport and the employee's patent was recorded in the notice of conclusion and termination
</commit_message>
<xml_diff>
--- a/document_generation/document_generation_app/document_templates/GPC_agreement.docx
+++ b/document_generation/document_generation_app/document_templates/GPC_agreement.docx
@@ -119,14 +119,16 @@
               <w:rPr>
                 <w:rFonts w:ascii="Times New Roman" w:hAnsi="Times New Roman"/>
                 <w:sz w:val="22"/>
-              </w:rPr>
-            </w:pPr>
-            <w:r>
-              <w:rPr>
-                <w:rFonts w:ascii="Times New Roman" w:hAnsi="Times New Roman"/>
-                <w:sz w:val="22"/>
-              </w:rPr>
-              <w:t>Г. Санкт-Петербург</w:t>
+                <w:lang w:val="en-US"/>
+              </w:rPr>
+            </w:pPr>
+            <w:r>
+              <w:rPr>
+                <w:rFonts w:ascii="Times New Roman" w:hAnsi="Times New Roman"/>
+                <w:sz w:val="22"/>
+                <w:lang w:val="en-US"/>
+              </w:rPr>
+              <w:t>{{ city }}</w:t>
             </w:r>
           </w:p>
         </w:tc>
@@ -333,7 +335,7 @@
                 <w:sz w:val="22"/>
                 <w:lang w:val="en-US"/>
               </w:rPr>
-              <w:t>CEO</w:t>
+              <w:t>ceoDeclension</w:t>
             </w:r>
             <w:r>
               <w:rPr>
@@ -369,7 +371,23 @@
                 <w:sz w:val="22"/>
                 <w:lang w:val="en-US"/>
               </w:rPr>
-              <w:t>fullName</w:t>
+              <w:t>full</w:t>
+            </w:r>
+            <w:r>
+              <w:rPr>
+                <w:rFonts w:ascii="Times New Roman" w:hAnsi="Times New Roman"/>
+                <w:sz w:val="22"/>
+                <w:lang w:val="en-US"/>
+              </w:rPr>
+              <w:t>N</w:t>
+            </w:r>
+            <w:r>
+              <w:rPr>
+                <w:rFonts w:ascii="Times New Roman" w:hAnsi="Times New Roman"/>
+                <w:sz w:val="22"/>
+                <w:lang w:val="en-US"/>
+              </w:rPr>
+              <w:t>ame</w:t>
             </w:r>
             <w:r>
               <w:rPr>
@@ -1820,7 +1838,21 @@
                 <w:rFonts w:ascii="Times New Roman" w:hAnsi="Times New Roman"/>
                 <w:sz w:val="22"/>
               </w:rPr>
-              <w:t>3.2.1.Оплата производиться путем перечисления на карту в течение 15 календарных дней с момента подписания Акта оказанных услуг/выполненных работ.</w:t>
+              <w:t>3.2.1.</w:t>
+            </w:r>
+            <w:r>
+              <w:rPr>
+                <w:rFonts w:ascii="Times New Roman" w:hAnsi="Times New Roman"/>
+                <w:sz w:val="22"/>
+              </w:rPr>
+              <w:t xml:space="preserve"> </w:t>
+            </w:r>
+            <w:r>
+              <w:rPr>
+                <w:rFonts w:ascii="Times New Roman" w:hAnsi="Times New Roman"/>
+                <w:sz w:val="22"/>
+              </w:rPr>
+              <w:t>Оплата производиться путем перечисления на карту в течение 15 календарных дней с момента подписания Акта оказанных услуг/выполненных работ.</w:t>
             </w:r>
           </w:p>
         </w:tc>
@@ -2059,13 +2091,6 @@
                 <w:sz w:val="22"/>
               </w:rPr>
               <w:t xml:space="preserve"> }}</w:t>
-            </w:r>
-            <w:r>
-              <w:rPr>
-                <w:rFonts w:ascii="Times New Roman" w:hAnsi="Times New Roman"/>
-                <w:sz w:val="22"/>
-              </w:rPr>
-              <w:t>.</w:t>
             </w:r>
           </w:p>
         </w:tc>
@@ -3345,7 +3370,23 @@
                 <w:sz w:val="22"/>
                 <w:lang w:val="en-US"/>
               </w:rPr>
-              <w:t>{{ fullName }}</w:t>
+              <w:t>{{ full</w:t>
+            </w:r>
+            <w:r>
+              <w:rPr>
+                <w:rFonts w:ascii="Times New Roman" w:hAnsi="Times New Roman"/>
+                <w:sz w:val="22"/>
+                <w:lang w:val="en-US"/>
+              </w:rPr>
+              <w:t>N</w:t>
+            </w:r>
+            <w:r>
+              <w:rPr>
+                <w:rFonts w:ascii="Times New Roman" w:hAnsi="Times New Roman"/>
+                <w:sz w:val="22"/>
+                <w:lang w:val="en-US"/>
+              </w:rPr>
+              <w:t>ame }}</w:t>
             </w:r>
           </w:p>
         </w:tc>
@@ -3506,7 +3547,7 @@
                 <w:sz w:val="22"/>
                 <w:lang w:val="en-US"/>
               </w:rPr>
-              <w:t>{{ series</w:t>
+              <w:t xml:space="preserve">{{ </w:t>
             </w:r>
             <w:r>
               <w:rPr>
@@ -3514,7 +3555,7 @@
                 <w:sz w:val="22"/>
                 <w:lang w:val="en-US"/>
               </w:rPr>
-              <w:t>Passport</w:t>
+              <w:t>passportSeries</w:t>
             </w:r>
             <w:r>
               <w:rPr>
@@ -3642,7 +3683,31 @@
                 <w:sz w:val="22"/>
                 <w:lang w:val="en-US"/>
               </w:rPr>
-              <w:t>{{ numberPassport }}</w:t>
+              <w:t xml:space="preserve">{{ </w:t>
+            </w:r>
+            <w:r>
+              <w:rPr>
+                <w:rFonts w:ascii="Times New Roman" w:hAnsi="Times New Roman"/>
+                <w:sz w:val="22"/>
+                <w:lang w:val="en-US"/>
+              </w:rPr>
+              <w:t>passportNumber</w:t>
+            </w:r>
+            <w:r>
+              <w:rPr>
+                <w:rFonts w:ascii="Times New Roman" w:hAnsi="Times New Roman"/>
+                <w:sz w:val="22"/>
+                <w:lang w:val="en-US"/>
+              </w:rPr>
+              <w:t xml:space="preserve"> </w:t>
+            </w:r>
+            <w:r>
+              <w:rPr>
+                <w:rFonts w:ascii="Times New Roman" w:hAnsi="Times New Roman"/>
+                <w:sz w:val="22"/>
+                <w:lang w:val="en-US"/>
+              </w:rPr>
+              <w:t>}}</w:t>
             </w:r>
           </w:p>
         </w:tc>
@@ -6089,7 +6154,23 @@
                 <w:sz w:val="22"/>
                 <w:lang w:val="en-US"/>
               </w:rPr>
-              <w:t>{{ fullName }}</w:t>
+              <w:t>{{ full</w:t>
+            </w:r>
+            <w:r>
+              <w:rPr>
+                <w:rFonts w:ascii="Times New Roman" w:hAnsi="Times New Roman"/>
+                <w:sz w:val="22"/>
+                <w:lang w:val="en-US"/>
+              </w:rPr>
+              <w:t>N</w:t>
+            </w:r>
+            <w:r>
+              <w:rPr>
+                <w:rFonts w:ascii="Times New Roman" w:hAnsi="Times New Roman"/>
+                <w:sz w:val="22"/>
+                <w:lang w:val="en-US"/>
+              </w:rPr>
+              <w:t>ame }}</w:t>
             </w:r>
             <w:r>
               <w:rPr>
@@ -6923,7 +7004,23 @@
                 <w:sz w:val="22"/>
                 <w:lang w:val="en-US"/>
               </w:rPr>
-              <w:t>fullName</w:t>
+              <w:t>full</w:t>
+            </w:r>
+            <w:r>
+              <w:rPr>
+                <w:rFonts w:ascii="Times New Roman" w:hAnsi="Times New Roman"/>
+                <w:sz w:val="22"/>
+                <w:lang w:val="en-US"/>
+              </w:rPr>
+              <w:t>N</w:t>
+            </w:r>
+            <w:r>
+              <w:rPr>
+                <w:rFonts w:ascii="Times New Roman" w:hAnsi="Times New Roman"/>
+                <w:sz w:val="22"/>
+                <w:lang w:val="en-US"/>
+              </w:rPr>
+              <w:t>ame</w:t>
             </w:r>
             <w:r>
               <w:rPr>
@@ -7629,7 +7726,52 @@
                 <w:rFonts w:ascii="Times New Roman" w:hAnsi="Times New Roman"/>
                 <w:sz w:val="22"/>
               </w:rPr>
-              <w:t xml:space="preserve">и гражданином Киргизии Гайназаров Кайратбек, настоящим уведомляем Вас о том, что </w:t>
+              <w:t xml:space="preserve">и гражданином Киргизии </w:t>
+            </w:r>
+            <w:r>
+              <w:rPr>
+                <w:rFonts w:ascii="Times New Roman" w:hAnsi="Times New Roman"/>
+                <w:sz w:val="22"/>
+              </w:rPr>
+              <w:t xml:space="preserve">{{ </w:t>
+            </w:r>
+            <w:r>
+              <w:rPr>
+                <w:rFonts w:ascii="Times New Roman" w:hAnsi="Times New Roman"/>
+                <w:sz w:val="22"/>
+                <w:lang w:val="en-US"/>
+              </w:rPr>
+              <w:t>full</w:t>
+            </w:r>
+            <w:r>
+              <w:rPr>
+                <w:rFonts w:ascii="Times New Roman" w:hAnsi="Times New Roman"/>
+                <w:sz w:val="22"/>
+                <w:lang w:val="en-US"/>
+              </w:rPr>
+              <w:t>N</w:t>
+            </w:r>
+            <w:r>
+              <w:rPr>
+                <w:rFonts w:ascii="Times New Roman" w:hAnsi="Times New Roman"/>
+                <w:sz w:val="22"/>
+                <w:lang w:val="en-US"/>
+              </w:rPr>
+              <w:t>ame</w:t>
+            </w:r>
+            <w:r>
+              <w:rPr>
+                <w:rFonts w:ascii="Times New Roman" w:hAnsi="Times New Roman"/>
+                <w:sz w:val="22"/>
+              </w:rPr>
+              <w:t xml:space="preserve"> }}</w:t>
+            </w:r>
+            <w:r>
+              <w:rPr>
+                <w:rFonts w:ascii="Times New Roman" w:hAnsi="Times New Roman"/>
+                <w:sz w:val="22"/>
+              </w:rPr>
+              <w:t xml:space="preserve">, настоящим уведомляем Вас о том, что </w:t>
             </w:r>
             <w:r>
               <w:rPr>

</xml_diff>